<commit_message>
Update Coruscantiens - Project report and Lessons Learned.docx
</commit_message>
<xml_diff>
--- a/Activity-4/Project_Report/Coruscantiens - Project report and Lessons Learned.docx
+++ b/Activity-4/Project_Report/Coruscantiens - Project report and Lessons Learned.docx
@@ -1,6 +1,6 @@
 
 <file path=word/document.xml><?xml version="1.0" encoding="utf-8"?>
-<w:document xmlns:wpc="http://schemas.microsoft.com/office/word/2010/wordprocessingCanvas" xmlns:cx="http://schemas.microsoft.com/office/drawing/2014/chartex" xmlns:cx1="http://schemas.microsoft.com/office/drawing/2015/9/8/chartex" xmlns:cx2="http://schemas.microsoft.com/office/drawing/2015/10/21/chartex" xmlns:cx3="http://schemas.microsoft.com/office/drawing/2016/5/9/chartex" xmlns:cx4="http://schemas.microsoft.com/office/drawing/2016/5/10/chartex" xmlns:cx5="http://schemas.microsoft.com/office/drawing/2016/5/11/chartex" xmlns:cx6="http://schemas.microsoft.com/office/drawing/2016/5/12/chartex" xmlns:cx7="http://schemas.microsoft.com/office/drawing/2016/5/13/chartex" xmlns:cx8="http://schemas.microsoft.com/office/drawing/2016/5/14/chartex" xmlns:mc="http://schemas.openxmlformats.org/markup-compatibility/2006" xmlns:aink="http://schemas.microsoft.com/office/drawing/2016/ink" xmlns:am3d="http://schemas.microsoft.com/office/drawing/2017/model3d" xmlns:o="urn:schemas-microsoft-com:office:office" xmlns:r="http://schemas.openxmlformats.org/officeDocument/2006/relationships" xmlns:m="http://schemas.openxmlformats.org/officeDocument/2006/math" xmlns:v="urn:schemas-microsoft-com:vml" xmlns:wp14="http://schemas.microsoft.com/office/word/2010/wordprocessingDrawing" xmlns:wp="http://schemas.openxmlformats.org/drawingml/2006/wordprocessingDrawing" xmlns:w10="urn:schemas-microsoft-com:office:word" xmlns:w="http://schemas.openxmlformats.org/wordprocessingml/2006/main" xmlns:w14="http://schemas.microsoft.com/office/word/2010/wordml" xmlns:w15="http://schemas.microsoft.com/office/word/2012/wordml" xmlns:w16cex="http://schemas.microsoft.com/office/word/2018/wordml/cex" xmlns:w16cid="http://schemas.microsoft.com/office/word/2016/wordml/cid" xmlns:w16="http://schemas.microsoft.com/office/word/2018/wordml" xmlns:w16se="http://schemas.microsoft.com/office/word/2015/wordml/symex" xmlns:wpg="http://schemas.microsoft.com/office/word/2010/wordprocessingGroup" xmlns:wpi="http://schemas.microsoft.com/office/word/2010/wordprocessingInk" xmlns:wne="http://schemas.microsoft.com/office/word/2006/wordml" xmlns:wps="http://schemas.microsoft.com/office/word/2010/wordprocessingShape" mc:Ignorable="w14 w15 w16se w16cid w16 w16cex wp14">
+<w:document xmlns:wpc="http://schemas.microsoft.com/office/word/2010/wordprocessingCanvas" xmlns:cx="http://schemas.microsoft.com/office/drawing/2014/chartex" xmlns:cx1="http://schemas.microsoft.com/office/drawing/2015/9/8/chartex" xmlns:cx2="http://schemas.microsoft.com/office/drawing/2015/10/21/chartex" xmlns:cx3="http://schemas.microsoft.com/office/drawing/2016/5/9/chartex" xmlns:cx4="http://schemas.microsoft.com/office/drawing/2016/5/10/chartex" xmlns:cx5="http://schemas.microsoft.com/office/drawing/2016/5/11/chartex" xmlns:cx6="http://schemas.microsoft.com/office/drawing/2016/5/12/chartex" xmlns:cx7="http://schemas.microsoft.com/office/drawing/2016/5/13/chartex" xmlns:cx8="http://schemas.microsoft.com/office/drawing/2016/5/14/chartex" xmlns:mc="http://schemas.openxmlformats.org/markup-compatibility/2006" xmlns:aink="http://schemas.microsoft.com/office/drawing/2016/ink" xmlns:am3d="http://schemas.microsoft.com/office/drawing/2017/model3d" xmlns:o="urn:schemas-microsoft-com:office:office" xmlns:r="http://schemas.openxmlformats.org/officeDocument/2006/relationships" xmlns:m="http://schemas.openxmlformats.org/officeDocument/2006/math" xmlns:v="urn:schemas-microsoft-com:vml" xmlns:wp14="http://schemas.microsoft.com/office/word/2010/wordprocessingDrawing" xmlns:wp="http://schemas.openxmlformats.org/drawingml/2006/wordprocessingDrawing" xmlns:w10="urn:schemas-microsoft-com:office:word" xmlns:w="http://schemas.openxmlformats.org/wordprocessingml/2006/main" xmlns:w14="http://schemas.microsoft.com/office/word/2010/wordml" xmlns:w15="http://schemas.microsoft.com/office/word/2012/wordml" xmlns:w16cex="http://schemas.microsoft.com/office/word/2018/wordml/cex" xmlns:w16cid="http://schemas.microsoft.com/office/word/2016/wordml/cid" xmlns:w16="http://schemas.microsoft.com/office/word/2018/wordml" xmlns:w16sdtdh="http://schemas.microsoft.com/office/word/2020/wordml/sdtdatahash" xmlns:w16se="http://schemas.microsoft.com/office/word/2015/wordml/symex" xmlns:wpg="http://schemas.microsoft.com/office/word/2010/wordprocessingGroup" xmlns:wpi="http://schemas.microsoft.com/office/word/2010/wordprocessingInk" xmlns:wne="http://schemas.microsoft.com/office/word/2006/wordml" xmlns:wps="http://schemas.microsoft.com/office/word/2010/wordprocessingShape" mc:Ignorable="w14 w15 w16se w16cid w16 w16cex w16sdtdh wp14">
   <w:body>
     <w:p>
       <w:pPr>
@@ -722,7 +722,6 @@
       <w:r>
         <w:t xml:space="preserve">: </w:t>
       </w:r>
-      <w:proofErr w:type="gramStart"/>
       <w:r>
         <w:rPr>
           <w:i/>
@@ -730,7 +729,6 @@
         </w:rPr>
         <w:t>Sinatra</w:t>
       </w:r>
-      <w:proofErr w:type="gramEnd"/>
     </w:p>
     <w:p>
       <w:r>
@@ -1036,13 +1034,7 @@
         <w:t xml:space="preserve">User Rating:  </w:t>
       </w:r>
       <w:r>
-        <w:t xml:space="preserve">5 Stars (out of </w:t>
-      </w:r>
-      <w:r>
-        <w:t>659</w:t>
-      </w:r>
-      <w:r>
-        <w:t xml:space="preserve"> ratings)</w:t>
+        <w:t>5 Stars (out of 659 ratings)</w:t>
       </w:r>
     </w:p>
     <w:p>
@@ -1060,10 +1052,7 @@
         <w:t>Last updated:</w:t>
       </w:r>
       <w:r>
-        <w:t xml:space="preserve"> </w:t>
-      </w:r>
-      <w:r>
-        <w:t>5 days ago</w:t>
+        <w:t xml:space="preserve"> 5 days ago</w:t>
       </w:r>
     </w:p>
     <w:p>
@@ -1081,13 +1070,7 @@
         <w:t>Active Installations:</w:t>
       </w:r>
       <w:r>
-        <w:t xml:space="preserve"> </w:t>
-      </w:r>
-      <w:r>
-        <w:t>3</w:t>
-      </w:r>
-      <w:r>
-        <w:t>00,000+</w:t>
+        <w:t xml:space="preserve"> 300,000+</w:t>
       </w:r>
     </w:p>
     <w:p>
@@ -1105,10 +1088,7 @@
         <w:t>Description:</w:t>
       </w:r>
       <w:r>
-        <w:t xml:space="preserve"> </w:t>
-      </w:r>
-      <w:r>
-        <w:t>Power up the Gutenberg editor with advanced and powerful blocks that help build websites easily.</w:t>
+        <w:t xml:space="preserve"> Power up the Gutenberg editor with advanced and powerful blocks that help build websites easily.</w:t>
       </w:r>
     </w:p>
     <w:p>
@@ -1165,15 +1145,7 @@
         <w:t>Plugin Name</w:t>
       </w:r>
       <w:r>
-        <w:t xml:space="preserve">: </w:t>
-      </w:r>
-      <w:proofErr w:type="spellStart"/>
-      <w:r>
-        <w:t>WPForms</w:t>
-      </w:r>
-      <w:proofErr w:type="spellEnd"/>
-      <w:r>
-        <w:t xml:space="preserve"> Lite</w:t>
+        <w:t>: WPForms Lite</w:t>
       </w:r>
     </w:p>
     <w:p>
@@ -1193,16 +1165,13 @@
         <w:rPr>
           <w:u w:val="single"/>
         </w:rPr>
-        <w:t xml:space="preserve">User Rating:  </w:t>
-      </w:r>
-      <w:r>
-        <w:t>5 Stars (out of</w:t>
-      </w:r>
-      <w:r>
-        <w:t xml:space="preserve"> 8905</w:t>
-      </w:r>
-      <w:r>
-        <w:t xml:space="preserve"> ratings)</w:t>
+        <w:t>User Rating</w:t>
+      </w:r>
+      <w:r>
+        <w:t>:  5</w:t>
+      </w:r>
+      <w:r>
+        <w:t xml:space="preserve"> Stars (out of 8905 ratings)</w:t>
       </w:r>
     </w:p>
     <w:p>
@@ -1220,10 +1189,7 @@
         <w:t>Last updated:</w:t>
       </w:r>
       <w:r>
-        <w:t xml:space="preserve"> </w:t>
-      </w:r>
-      <w:r>
-        <w:t>2 weeks ago</w:t>
+        <w:t xml:space="preserve"> 2 weeks ago</w:t>
       </w:r>
     </w:p>
     <w:p>
@@ -1241,10 +1207,7 @@
         <w:t>Active Installations:</w:t>
       </w:r>
       <w:r>
-        <w:t xml:space="preserve"> </w:t>
-      </w:r>
-      <w:r>
-        <w:t>4+ million</w:t>
+        <w:t xml:space="preserve"> 4+ million</w:t>
       </w:r>
     </w:p>
     <w:p>
@@ -1262,12 +1225,239 @@
         <w:t>Description:</w:t>
       </w:r>
       <w:r>
+        <w:t xml:space="preserve"> Allows you to create beautiful contact forms, feedback forms, subscription forms, payment forms, and other types of forms.</w:t>
+      </w:r>
+    </w:p>
+    <w:p>
+      <w:r>
+        <w:rPr>
+          <w:u w:val="single"/>
+        </w:rPr>
+        <w:t>Plugin Name</w:t>
+      </w:r>
+      <w:r>
+        <w:t xml:space="preserve">: </w:t>
+      </w:r>
+      <w:r>
+        <w:t>MetaSlider</w:t>
+      </w:r>
+    </w:p>
+    <w:p>
+      <w:r>
+        <w:t>Summary:</w:t>
+      </w:r>
+    </w:p>
+    <w:p>
+      <w:pPr>
+        <w:pStyle w:val="ListParagraph"/>
+        <w:numPr>
+          <w:ilvl w:val="0"/>
+          <w:numId w:val="8"/>
+        </w:numPr>
+      </w:pPr>
+      <w:r>
+        <w:rPr>
+          <w:u w:val="single"/>
+        </w:rPr>
+        <w:t>User Rating</w:t>
+      </w:r>
+      <w:r>
+        <w:t xml:space="preserve">:  </w:t>
+      </w:r>
+      <w:r>
+        <w:t>4.</w:t>
+      </w:r>
+      <w:r>
+        <w:t>5</w:t>
+      </w:r>
+      <w:r>
+        <w:t xml:space="preserve"> Stars (out of </w:t>
+      </w:r>
+      <w:r>
+        <w:t>616</w:t>
+      </w:r>
+      <w:r>
+        <w:t xml:space="preserve"> ratings)</w:t>
+      </w:r>
+    </w:p>
+    <w:p>
+      <w:pPr>
+        <w:pStyle w:val="ListParagraph"/>
+        <w:numPr>
+          <w:ilvl w:val="0"/>
+          <w:numId w:val="8"/>
+        </w:numPr>
+      </w:pPr>
+      <w:r>
+        <w:rPr>
+          <w:u w:val="single"/>
+        </w:rPr>
+        <w:t>Last updated:</w:t>
+      </w:r>
+      <w:r>
         <w:t xml:space="preserve"> </w:t>
       </w:r>
       <w:r>
-        <w:t>Allows you to create beautiful contact forms, feedback forms, subscription forms, payment forms, and other types of forms.</w:t>
-      </w:r>
-    </w:p>
+        <w:t>1 month ago</w:t>
+      </w:r>
+    </w:p>
+    <w:p>
+      <w:pPr>
+        <w:pStyle w:val="ListParagraph"/>
+        <w:numPr>
+          <w:ilvl w:val="0"/>
+          <w:numId w:val="8"/>
+        </w:numPr>
+      </w:pPr>
+      <w:r>
+        <w:rPr>
+          <w:u w:val="single"/>
+        </w:rPr>
+        <w:t>Active Installations:</w:t>
+      </w:r>
+      <w:r>
+        <w:t xml:space="preserve"> </w:t>
+      </w:r>
+      <w:r>
+        <w:t>800,000+</w:t>
+      </w:r>
+    </w:p>
+    <w:p>
+      <w:pPr>
+        <w:pStyle w:val="ListParagraph"/>
+        <w:numPr>
+          <w:ilvl w:val="0"/>
+          <w:numId w:val="8"/>
+        </w:numPr>
+      </w:pPr>
+      <w:r>
+        <w:rPr>
+          <w:u w:val="single"/>
+        </w:rPr>
+        <w:t>Description:</w:t>
+      </w:r>
+      <w:r>
+        <w:t xml:space="preserve"> </w:t>
+      </w:r>
+      <w:r>
+        <w:t>Can create powerful, SEO-optimized slider, slideshows, carousels, or galleries.</w:t>
+      </w:r>
+    </w:p>
+    <w:p/>
+    <w:p>
+      <w:r>
+        <w:rPr>
+          <w:u w:val="single"/>
+        </w:rPr>
+        <w:t>Plugin Name</w:t>
+      </w:r>
+      <w:r>
+        <w:t xml:space="preserve">: </w:t>
+      </w:r>
+      <w:r>
+        <w:t>Jetpack</w:t>
+      </w:r>
+    </w:p>
+    <w:p>
+      <w:r>
+        <w:t>Summary:</w:t>
+      </w:r>
+    </w:p>
+    <w:p>
+      <w:pPr>
+        <w:pStyle w:val="ListParagraph"/>
+        <w:numPr>
+          <w:ilvl w:val="0"/>
+          <w:numId w:val="8"/>
+        </w:numPr>
+      </w:pPr>
+      <w:r>
+        <w:rPr>
+          <w:u w:val="single"/>
+        </w:rPr>
+        <w:t>User Rating</w:t>
+      </w:r>
+      <w:r>
+        <w:t xml:space="preserve">:  </w:t>
+      </w:r>
+      <w:r>
+        <w:t>4</w:t>
+      </w:r>
+      <w:r>
+        <w:t xml:space="preserve"> Stars (out of </w:t>
+      </w:r>
+      <w:r>
+        <w:t>1582</w:t>
+      </w:r>
+      <w:r>
+        <w:t xml:space="preserve"> ratings)</w:t>
+      </w:r>
+    </w:p>
+    <w:p>
+      <w:pPr>
+        <w:pStyle w:val="ListParagraph"/>
+        <w:numPr>
+          <w:ilvl w:val="0"/>
+          <w:numId w:val="8"/>
+        </w:numPr>
+      </w:pPr>
+      <w:r>
+        <w:rPr>
+          <w:u w:val="single"/>
+        </w:rPr>
+        <w:t>Last updated:</w:t>
+      </w:r>
+      <w:r>
+        <w:t xml:space="preserve"> </w:t>
+      </w:r>
+      <w:r>
+        <w:t>~ 1 day ago</w:t>
+      </w:r>
+    </w:p>
+    <w:p>
+      <w:pPr>
+        <w:pStyle w:val="ListParagraph"/>
+        <w:numPr>
+          <w:ilvl w:val="0"/>
+          <w:numId w:val="8"/>
+        </w:numPr>
+      </w:pPr>
+      <w:r>
+        <w:rPr>
+          <w:u w:val="single"/>
+        </w:rPr>
+        <w:t>Active Installations:</w:t>
+      </w:r>
+      <w:r>
+        <w:t xml:space="preserve"> </w:t>
+      </w:r>
+      <w:r>
+        <w:t>5+ million</w:t>
+      </w:r>
+    </w:p>
+    <w:p>
+      <w:pPr>
+        <w:pStyle w:val="ListParagraph"/>
+        <w:numPr>
+          <w:ilvl w:val="0"/>
+          <w:numId w:val="8"/>
+        </w:numPr>
+      </w:pPr>
+      <w:r>
+        <w:rPr>
+          <w:u w:val="single"/>
+        </w:rPr>
+        <w:t>Description:</w:t>
+      </w:r>
+      <w:r>
+        <w:t xml:space="preserve"> </w:t>
+      </w:r>
+      <w:r>
+        <w:t>Security plugin that makes WordPress safer to use.</w:t>
+      </w:r>
+    </w:p>
+    <w:p/>
+    <w:p/>
     <w:p/>
     <w:p/>
     <w:p>
@@ -1290,7 +1480,7 @@
 </file>
 
 <file path=word/endnotes.xml><?xml version="1.0" encoding="utf-8"?>
-<w:endnotes xmlns:wpc="http://schemas.microsoft.com/office/word/2010/wordprocessingCanvas" xmlns:cx="http://schemas.microsoft.com/office/drawing/2014/chartex" xmlns:cx1="http://schemas.microsoft.com/office/drawing/2015/9/8/chartex" xmlns:cx2="http://schemas.microsoft.com/office/drawing/2015/10/21/chartex" xmlns:cx3="http://schemas.microsoft.com/office/drawing/2016/5/9/chartex" xmlns:cx4="http://schemas.microsoft.com/office/drawing/2016/5/10/chartex" xmlns:cx5="http://schemas.microsoft.com/office/drawing/2016/5/11/chartex" xmlns:cx6="http://schemas.microsoft.com/office/drawing/2016/5/12/chartex" xmlns:cx7="http://schemas.microsoft.com/office/drawing/2016/5/13/chartex" xmlns:cx8="http://schemas.microsoft.com/office/drawing/2016/5/14/chartex" xmlns:mc="http://schemas.openxmlformats.org/markup-compatibility/2006" xmlns:aink="http://schemas.microsoft.com/office/drawing/2016/ink" xmlns:am3d="http://schemas.microsoft.com/office/drawing/2017/model3d" xmlns:o="urn:schemas-microsoft-com:office:office" xmlns:r="http://schemas.openxmlformats.org/officeDocument/2006/relationships" xmlns:m="http://schemas.openxmlformats.org/officeDocument/2006/math" xmlns:v="urn:schemas-microsoft-com:vml" xmlns:wp14="http://schemas.microsoft.com/office/word/2010/wordprocessingDrawing" xmlns:wp="http://schemas.openxmlformats.org/drawingml/2006/wordprocessingDrawing" xmlns:w10="urn:schemas-microsoft-com:office:word" xmlns:w="http://schemas.openxmlformats.org/wordprocessingml/2006/main" xmlns:w14="http://schemas.microsoft.com/office/word/2010/wordml" xmlns:w15="http://schemas.microsoft.com/office/word/2012/wordml" xmlns:w16cex="http://schemas.microsoft.com/office/word/2018/wordml/cex" xmlns:w16cid="http://schemas.microsoft.com/office/word/2016/wordml/cid" xmlns:w16="http://schemas.microsoft.com/office/word/2018/wordml" xmlns:w16se="http://schemas.microsoft.com/office/word/2015/wordml/symex" xmlns:wpg="http://schemas.microsoft.com/office/word/2010/wordprocessingGroup" xmlns:wpi="http://schemas.microsoft.com/office/word/2010/wordprocessingInk" xmlns:wne="http://schemas.microsoft.com/office/word/2006/wordml" xmlns:wps="http://schemas.microsoft.com/office/word/2010/wordprocessingShape" mc:Ignorable="w14 w15 w16se w16cid w16 w16cex wp14">
+<w:endnotes xmlns:wpc="http://schemas.microsoft.com/office/word/2010/wordprocessingCanvas" xmlns:cx="http://schemas.microsoft.com/office/drawing/2014/chartex" xmlns:cx1="http://schemas.microsoft.com/office/drawing/2015/9/8/chartex" xmlns:cx2="http://schemas.microsoft.com/office/drawing/2015/10/21/chartex" xmlns:cx3="http://schemas.microsoft.com/office/drawing/2016/5/9/chartex" xmlns:cx4="http://schemas.microsoft.com/office/drawing/2016/5/10/chartex" xmlns:cx5="http://schemas.microsoft.com/office/drawing/2016/5/11/chartex" xmlns:cx6="http://schemas.microsoft.com/office/drawing/2016/5/12/chartex" xmlns:cx7="http://schemas.microsoft.com/office/drawing/2016/5/13/chartex" xmlns:cx8="http://schemas.microsoft.com/office/drawing/2016/5/14/chartex" xmlns:mc="http://schemas.openxmlformats.org/markup-compatibility/2006" xmlns:aink="http://schemas.microsoft.com/office/drawing/2016/ink" xmlns:am3d="http://schemas.microsoft.com/office/drawing/2017/model3d" xmlns:o="urn:schemas-microsoft-com:office:office" xmlns:r="http://schemas.openxmlformats.org/officeDocument/2006/relationships" xmlns:m="http://schemas.openxmlformats.org/officeDocument/2006/math" xmlns:v="urn:schemas-microsoft-com:vml" xmlns:wp14="http://schemas.microsoft.com/office/word/2010/wordprocessingDrawing" xmlns:wp="http://schemas.openxmlformats.org/drawingml/2006/wordprocessingDrawing" xmlns:w10="urn:schemas-microsoft-com:office:word" xmlns:w="http://schemas.openxmlformats.org/wordprocessingml/2006/main" xmlns:w14="http://schemas.microsoft.com/office/word/2010/wordml" xmlns:w15="http://schemas.microsoft.com/office/word/2012/wordml" xmlns:w16cex="http://schemas.microsoft.com/office/word/2018/wordml/cex" xmlns:w16cid="http://schemas.microsoft.com/office/word/2016/wordml/cid" xmlns:w16="http://schemas.microsoft.com/office/word/2018/wordml" xmlns:w16sdtdh="http://schemas.microsoft.com/office/word/2020/wordml/sdtdatahash" xmlns:w16se="http://schemas.microsoft.com/office/word/2015/wordml/symex" xmlns:wpg="http://schemas.microsoft.com/office/word/2010/wordprocessingGroup" xmlns:wpi="http://schemas.microsoft.com/office/word/2010/wordprocessingInk" xmlns:wne="http://schemas.microsoft.com/office/word/2006/wordml" xmlns:wps="http://schemas.microsoft.com/office/word/2010/wordprocessingShape" mc:Ignorable="w14 w15 w16se w16cid w16 w16cex w16sdtdh wp14">
   <w:endnote w:type="separator" w:id="-1">
     <w:p>
       <w:r>
@@ -1309,7 +1499,7 @@
 </file>
 
 <file path=word/footnotes.xml><?xml version="1.0" encoding="utf-8"?>
-<w:footnotes xmlns:wpc="http://schemas.microsoft.com/office/word/2010/wordprocessingCanvas" xmlns:cx="http://schemas.microsoft.com/office/drawing/2014/chartex" xmlns:cx1="http://schemas.microsoft.com/office/drawing/2015/9/8/chartex" xmlns:cx2="http://schemas.microsoft.com/office/drawing/2015/10/21/chartex" xmlns:cx3="http://schemas.microsoft.com/office/drawing/2016/5/9/chartex" xmlns:cx4="http://schemas.microsoft.com/office/drawing/2016/5/10/chartex" xmlns:cx5="http://schemas.microsoft.com/office/drawing/2016/5/11/chartex" xmlns:cx6="http://schemas.microsoft.com/office/drawing/2016/5/12/chartex" xmlns:cx7="http://schemas.microsoft.com/office/drawing/2016/5/13/chartex" xmlns:cx8="http://schemas.microsoft.com/office/drawing/2016/5/14/chartex" xmlns:mc="http://schemas.openxmlformats.org/markup-compatibility/2006" xmlns:aink="http://schemas.microsoft.com/office/drawing/2016/ink" xmlns:am3d="http://schemas.microsoft.com/office/drawing/2017/model3d" xmlns:o="urn:schemas-microsoft-com:office:office" xmlns:r="http://schemas.openxmlformats.org/officeDocument/2006/relationships" xmlns:m="http://schemas.openxmlformats.org/officeDocument/2006/math" xmlns:v="urn:schemas-microsoft-com:vml" xmlns:wp14="http://schemas.microsoft.com/office/word/2010/wordprocessingDrawing" xmlns:wp="http://schemas.openxmlformats.org/drawingml/2006/wordprocessingDrawing" xmlns:w10="urn:schemas-microsoft-com:office:word" xmlns:w="http://schemas.openxmlformats.org/wordprocessingml/2006/main" xmlns:w14="http://schemas.microsoft.com/office/word/2010/wordml" xmlns:w15="http://schemas.microsoft.com/office/word/2012/wordml" xmlns:w16cex="http://schemas.microsoft.com/office/word/2018/wordml/cex" xmlns:w16cid="http://schemas.microsoft.com/office/word/2016/wordml/cid" xmlns:w16="http://schemas.microsoft.com/office/word/2018/wordml" xmlns:w16se="http://schemas.microsoft.com/office/word/2015/wordml/symex" xmlns:wpg="http://schemas.microsoft.com/office/word/2010/wordprocessingGroup" xmlns:wpi="http://schemas.microsoft.com/office/word/2010/wordprocessingInk" xmlns:wne="http://schemas.microsoft.com/office/word/2006/wordml" xmlns:wps="http://schemas.microsoft.com/office/word/2010/wordprocessingShape" mc:Ignorable="w14 w15 w16se w16cid w16 w16cex wp14">
+<w:footnotes xmlns:wpc="http://schemas.microsoft.com/office/word/2010/wordprocessingCanvas" xmlns:cx="http://schemas.microsoft.com/office/drawing/2014/chartex" xmlns:cx1="http://schemas.microsoft.com/office/drawing/2015/9/8/chartex" xmlns:cx2="http://schemas.microsoft.com/office/drawing/2015/10/21/chartex" xmlns:cx3="http://schemas.microsoft.com/office/drawing/2016/5/9/chartex" xmlns:cx4="http://schemas.microsoft.com/office/drawing/2016/5/10/chartex" xmlns:cx5="http://schemas.microsoft.com/office/drawing/2016/5/11/chartex" xmlns:cx6="http://schemas.microsoft.com/office/drawing/2016/5/12/chartex" xmlns:cx7="http://schemas.microsoft.com/office/drawing/2016/5/13/chartex" xmlns:cx8="http://schemas.microsoft.com/office/drawing/2016/5/14/chartex" xmlns:mc="http://schemas.openxmlformats.org/markup-compatibility/2006" xmlns:aink="http://schemas.microsoft.com/office/drawing/2016/ink" xmlns:am3d="http://schemas.microsoft.com/office/drawing/2017/model3d" xmlns:o="urn:schemas-microsoft-com:office:office" xmlns:r="http://schemas.openxmlformats.org/officeDocument/2006/relationships" xmlns:m="http://schemas.openxmlformats.org/officeDocument/2006/math" xmlns:v="urn:schemas-microsoft-com:vml" xmlns:wp14="http://schemas.microsoft.com/office/word/2010/wordprocessingDrawing" xmlns:wp="http://schemas.openxmlformats.org/drawingml/2006/wordprocessingDrawing" xmlns:w10="urn:schemas-microsoft-com:office:word" xmlns:w="http://schemas.openxmlformats.org/wordprocessingml/2006/main" xmlns:w14="http://schemas.microsoft.com/office/word/2010/wordml" xmlns:w15="http://schemas.microsoft.com/office/word/2012/wordml" xmlns:w16cex="http://schemas.microsoft.com/office/word/2018/wordml/cex" xmlns:w16cid="http://schemas.microsoft.com/office/word/2016/wordml/cid" xmlns:w16="http://schemas.microsoft.com/office/word/2018/wordml" xmlns:w16sdtdh="http://schemas.microsoft.com/office/word/2020/wordml/sdtdatahash" xmlns:w16se="http://schemas.microsoft.com/office/word/2015/wordml/symex" xmlns:wpg="http://schemas.microsoft.com/office/word/2010/wordprocessingGroup" xmlns:wpi="http://schemas.microsoft.com/office/word/2010/wordprocessingInk" xmlns:wne="http://schemas.microsoft.com/office/word/2006/wordml" xmlns:wps="http://schemas.microsoft.com/office/word/2010/wordprocessingShape" mc:Ignorable="w14 w15 w16se w16cid w16 w16cex w16sdtdh wp14">
   <w:footnote w:type="separator" w:id="-1">
     <w:p>
       <w:r>
@@ -1328,7 +1518,7 @@
 </file>
 
 <file path=word/header1.xml><?xml version="1.0" encoding="utf-8"?>
-<w:hdr xmlns:wpc="http://schemas.microsoft.com/office/word/2010/wordprocessingCanvas" xmlns:cx="http://schemas.microsoft.com/office/drawing/2014/chartex" xmlns:cx1="http://schemas.microsoft.com/office/drawing/2015/9/8/chartex" xmlns:cx2="http://schemas.microsoft.com/office/drawing/2015/10/21/chartex" xmlns:cx3="http://schemas.microsoft.com/office/drawing/2016/5/9/chartex" xmlns:cx4="http://schemas.microsoft.com/office/drawing/2016/5/10/chartex" xmlns:cx5="http://schemas.microsoft.com/office/drawing/2016/5/11/chartex" xmlns:cx6="http://schemas.microsoft.com/office/drawing/2016/5/12/chartex" xmlns:cx7="http://schemas.microsoft.com/office/drawing/2016/5/13/chartex" xmlns:cx8="http://schemas.microsoft.com/office/drawing/2016/5/14/chartex" xmlns:mc="http://schemas.openxmlformats.org/markup-compatibility/2006" xmlns:aink="http://schemas.microsoft.com/office/drawing/2016/ink" xmlns:am3d="http://schemas.microsoft.com/office/drawing/2017/model3d" xmlns:o="urn:schemas-microsoft-com:office:office" xmlns:r="http://schemas.openxmlformats.org/officeDocument/2006/relationships" xmlns:m="http://schemas.openxmlformats.org/officeDocument/2006/math" xmlns:v="urn:schemas-microsoft-com:vml" xmlns:wp14="http://schemas.microsoft.com/office/word/2010/wordprocessingDrawing" xmlns:wp="http://schemas.openxmlformats.org/drawingml/2006/wordprocessingDrawing" xmlns:w10="urn:schemas-microsoft-com:office:word" xmlns:w="http://schemas.openxmlformats.org/wordprocessingml/2006/main" xmlns:w14="http://schemas.microsoft.com/office/word/2010/wordml" xmlns:w15="http://schemas.microsoft.com/office/word/2012/wordml" xmlns:w16cex="http://schemas.microsoft.com/office/word/2018/wordml/cex" xmlns:w16cid="http://schemas.microsoft.com/office/word/2016/wordml/cid" xmlns:w16="http://schemas.microsoft.com/office/word/2018/wordml" xmlns:w16se="http://schemas.microsoft.com/office/word/2015/wordml/symex" xmlns:wpg="http://schemas.microsoft.com/office/word/2010/wordprocessingGroup" xmlns:wpi="http://schemas.microsoft.com/office/word/2010/wordprocessingInk" xmlns:wne="http://schemas.microsoft.com/office/word/2006/wordml" xmlns:wps="http://schemas.microsoft.com/office/word/2010/wordprocessingShape" mc:Ignorable="w14 w15 w16se w16cid w16 w16cex wp14">
+<w:hdr xmlns:wpc="http://schemas.microsoft.com/office/word/2010/wordprocessingCanvas" xmlns:cx="http://schemas.microsoft.com/office/drawing/2014/chartex" xmlns:cx1="http://schemas.microsoft.com/office/drawing/2015/9/8/chartex" xmlns:cx2="http://schemas.microsoft.com/office/drawing/2015/10/21/chartex" xmlns:cx3="http://schemas.microsoft.com/office/drawing/2016/5/9/chartex" xmlns:cx4="http://schemas.microsoft.com/office/drawing/2016/5/10/chartex" xmlns:cx5="http://schemas.microsoft.com/office/drawing/2016/5/11/chartex" xmlns:cx6="http://schemas.microsoft.com/office/drawing/2016/5/12/chartex" xmlns:cx7="http://schemas.microsoft.com/office/drawing/2016/5/13/chartex" xmlns:cx8="http://schemas.microsoft.com/office/drawing/2016/5/14/chartex" xmlns:mc="http://schemas.openxmlformats.org/markup-compatibility/2006" xmlns:aink="http://schemas.microsoft.com/office/drawing/2016/ink" xmlns:am3d="http://schemas.microsoft.com/office/drawing/2017/model3d" xmlns:o="urn:schemas-microsoft-com:office:office" xmlns:r="http://schemas.openxmlformats.org/officeDocument/2006/relationships" xmlns:m="http://schemas.openxmlformats.org/officeDocument/2006/math" xmlns:v="urn:schemas-microsoft-com:vml" xmlns:wp14="http://schemas.microsoft.com/office/word/2010/wordprocessingDrawing" xmlns:wp="http://schemas.openxmlformats.org/drawingml/2006/wordprocessingDrawing" xmlns:w10="urn:schemas-microsoft-com:office:word" xmlns:w="http://schemas.openxmlformats.org/wordprocessingml/2006/main" xmlns:w14="http://schemas.microsoft.com/office/word/2010/wordml" xmlns:w15="http://schemas.microsoft.com/office/word/2012/wordml" xmlns:w16cex="http://schemas.microsoft.com/office/word/2018/wordml/cex" xmlns:w16cid="http://schemas.microsoft.com/office/word/2016/wordml/cid" xmlns:w16="http://schemas.microsoft.com/office/word/2018/wordml" xmlns:w16sdtdh="http://schemas.microsoft.com/office/word/2020/wordml/sdtdatahash" xmlns:w16se="http://schemas.microsoft.com/office/word/2015/wordml/symex" xmlns:wpg="http://schemas.microsoft.com/office/word/2010/wordprocessingGroup" xmlns:wpi="http://schemas.microsoft.com/office/word/2010/wordprocessingInk" xmlns:wne="http://schemas.microsoft.com/office/word/2006/wordml" xmlns:wps="http://schemas.microsoft.com/office/word/2010/wordprocessingShape" mc:Ignorable="w14 w15 w16se w16cid w16 w16cex w16sdtdh wp14">
   <w:p>
     <w:pPr>
       <w:pStyle w:val="Header"/>
@@ -1389,7 +1579,7 @@
 </file>
 
 <file path=word/numbering.xml><?xml version="1.0" encoding="utf-8"?>
-<w:numbering xmlns:wpc="http://schemas.microsoft.com/office/word/2010/wordprocessingCanvas" xmlns:cx="http://schemas.microsoft.com/office/drawing/2014/chartex" xmlns:cx1="http://schemas.microsoft.com/office/drawing/2015/9/8/chartex" xmlns:cx2="http://schemas.microsoft.com/office/drawing/2015/10/21/chartex" xmlns:cx3="http://schemas.microsoft.com/office/drawing/2016/5/9/chartex" xmlns:cx4="http://schemas.microsoft.com/office/drawing/2016/5/10/chartex" xmlns:cx5="http://schemas.microsoft.com/office/drawing/2016/5/11/chartex" xmlns:cx6="http://schemas.microsoft.com/office/drawing/2016/5/12/chartex" xmlns:cx7="http://schemas.microsoft.com/office/drawing/2016/5/13/chartex" xmlns:cx8="http://schemas.microsoft.com/office/drawing/2016/5/14/chartex" xmlns:mc="http://schemas.openxmlformats.org/markup-compatibility/2006" xmlns:aink="http://schemas.microsoft.com/office/drawing/2016/ink" xmlns:am3d="http://schemas.microsoft.com/office/drawing/2017/model3d" xmlns:o="urn:schemas-microsoft-com:office:office" xmlns:r="http://schemas.openxmlformats.org/officeDocument/2006/relationships" xmlns:m="http://schemas.openxmlformats.org/officeDocument/2006/math" xmlns:v="urn:schemas-microsoft-com:vml" xmlns:wp14="http://schemas.microsoft.com/office/word/2010/wordprocessingDrawing" xmlns:wp="http://schemas.openxmlformats.org/drawingml/2006/wordprocessingDrawing" xmlns:w10="urn:schemas-microsoft-com:office:word" xmlns:w="http://schemas.openxmlformats.org/wordprocessingml/2006/main" xmlns:w14="http://schemas.microsoft.com/office/word/2010/wordml" xmlns:w15="http://schemas.microsoft.com/office/word/2012/wordml" xmlns:w16cex="http://schemas.microsoft.com/office/word/2018/wordml/cex" xmlns:w16cid="http://schemas.microsoft.com/office/word/2016/wordml/cid" xmlns:w16="http://schemas.microsoft.com/office/word/2018/wordml" xmlns:w16se="http://schemas.microsoft.com/office/word/2015/wordml/symex" xmlns:wpg="http://schemas.microsoft.com/office/word/2010/wordprocessingGroup" xmlns:wpi="http://schemas.microsoft.com/office/word/2010/wordprocessingInk" xmlns:wne="http://schemas.microsoft.com/office/word/2006/wordml" xmlns:wps="http://schemas.microsoft.com/office/word/2010/wordprocessingShape" mc:Ignorable="w14 w15 w16se w16cid w16 w16cex wp14">
+<w:numbering xmlns:wpc="http://schemas.microsoft.com/office/word/2010/wordprocessingCanvas" xmlns:cx="http://schemas.microsoft.com/office/drawing/2014/chartex" xmlns:cx1="http://schemas.microsoft.com/office/drawing/2015/9/8/chartex" xmlns:cx2="http://schemas.microsoft.com/office/drawing/2015/10/21/chartex" xmlns:cx3="http://schemas.microsoft.com/office/drawing/2016/5/9/chartex" xmlns:cx4="http://schemas.microsoft.com/office/drawing/2016/5/10/chartex" xmlns:cx5="http://schemas.microsoft.com/office/drawing/2016/5/11/chartex" xmlns:cx6="http://schemas.microsoft.com/office/drawing/2016/5/12/chartex" xmlns:cx7="http://schemas.microsoft.com/office/drawing/2016/5/13/chartex" xmlns:cx8="http://schemas.microsoft.com/office/drawing/2016/5/14/chartex" xmlns:mc="http://schemas.openxmlformats.org/markup-compatibility/2006" xmlns:aink="http://schemas.microsoft.com/office/drawing/2016/ink" xmlns:am3d="http://schemas.microsoft.com/office/drawing/2017/model3d" xmlns:o="urn:schemas-microsoft-com:office:office" xmlns:r="http://schemas.openxmlformats.org/officeDocument/2006/relationships" xmlns:m="http://schemas.openxmlformats.org/officeDocument/2006/math" xmlns:v="urn:schemas-microsoft-com:vml" xmlns:wp14="http://schemas.microsoft.com/office/word/2010/wordprocessingDrawing" xmlns:wp="http://schemas.openxmlformats.org/drawingml/2006/wordprocessingDrawing" xmlns:w10="urn:schemas-microsoft-com:office:word" xmlns:w="http://schemas.openxmlformats.org/wordprocessingml/2006/main" xmlns:w14="http://schemas.microsoft.com/office/word/2010/wordml" xmlns:w15="http://schemas.microsoft.com/office/word/2012/wordml" xmlns:w16cex="http://schemas.microsoft.com/office/word/2018/wordml/cex" xmlns:w16cid="http://schemas.microsoft.com/office/word/2016/wordml/cid" xmlns:w16="http://schemas.microsoft.com/office/word/2018/wordml" xmlns:w16sdtdh="http://schemas.microsoft.com/office/word/2020/wordml/sdtdatahash" xmlns:w16se="http://schemas.microsoft.com/office/word/2015/wordml/symex" xmlns:wpg="http://schemas.microsoft.com/office/word/2010/wordprocessingGroup" xmlns:wpi="http://schemas.microsoft.com/office/word/2010/wordprocessingInk" xmlns:wne="http://schemas.microsoft.com/office/word/2006/wordml" xmlns:wps="http://schemas.microsoft.com/office/word/2010/wordprocessingShape" mc:Ignorable="w14 w15 w16se w16cid w16 w16cex w16sdtdh wp14">
   <w:abstractNum w:abstractNumId="0" w15:restartNumberingAfterBreak="0">
     <w:nsid w:val="0A7E29FC"/>
     <w:multiLevelType w:val="hybridMultilevel"/>
@@ -2322,7 +2512,7 @@
 </file>
 
 <file path=word/styles.xml><?xml version="1.0" encoding="utf-8"?>
-<w:styles xmlns:mc="http://schemas.openxmlformats.org/markup-compatibility/2006" xmlns:r="http://schemas.openxmlformats.org/officeDocument/2006/relationships" xmlns:w="http://schemas.openxmlformats.org/wordprocessingml/2006/main" xmlns:w14="http://schemas.microsoft.com/office/word/2010/wordml" xmlns:w15="http://schemas.microsoft.com/office/word/2012/wordml" xmlns:w16cex="http://schemas.microsoft.com/office/word/2018/wordml/cex" xmlns:w16cid="http://schemas.microsoft.com/office/word/2016/wordml/cid" xmlns:w16="http://schemas.microsoft.com/office/word/2018/wordml" xmlns:w16se="http://schemas.microsoft.com/office/word/2015/wordml/symex" mc:Ignorable="w14 w15 w16se w16cid w16 w16cex">
+<w:styles xmlns:mc="http://schemas.openxmlformats.org/markup-compatibility/2006" xmlns:r="http://schemas.openxmlformats.org/officeDocument/2006/relationships" xmlns:w="http://schemas.openxmlformats.org/wordprocessingml/2006/main" xmlns:w14="http://schemas.microsoft.com/office/word/2010/wordml" xmlns:w15="http://schemas.microsoft.com/office/word/2012/wordml" xmlns:w16cex="http://schemas.microsoft.com/office/word/2018/wordml/cex" xmlns:w16cid="http://schemas.microsoft.com/office/word/2016/wordml/cid" xmlns:w16="http://schemas.microsoft.com/office/word/2018/wordml" xmlns:w16sdtdh="http://schemas.microsoft.com/office/word/2020/wordml/sdtdatahash" xmlns:w16se="http://schemas.microsoft.com/office/word/2015/wordml/symex" mc:Ignorable="w14 w15 w16se w16cid w16 w16cex w16sdtdh">
   <w:docDefaults>
     <w:rPrDefault>
       <w:rPr>

</xml_diff>